<commit_message>
Website Update bug fixes
Got the update process working and pretty stable.

Next step is to download the install packages from a webservice using a
background worker
</commit_message>
<xml_diff>
--- a/Documents/00 - Self Updating Website/Self-Updating Website.docx
+++ b/Documents/00 - Self Updating Website/Self-Updating Website.docx
@@ -20,92 +20,448 @@
         <w:pStyle w:val="NoSpacing"/>
       </w:pPr>
       <w:r>
-        <w:t xml:space="preserve">The website will check the SBO site for updates whenever an admin user logs in. If updates are available a banner will appear across the top of the website telling the user an update is available. The user clicks on the update button which triggers a series of events to occur. </w:t>
-      </w:r>
-      <w:bookmarkStart w:id="0" w:name="_GoBack"/>
-      <w:bookmarkEnd w:id="0"/>
-      <w:r>
-        <w:t xml:space="preserve">First, the update packages </w:t>
-      </w:r>
-    </w:p>
-    <w:p>
-      <w:pPr>
-        <w:pStyle w:val="NoSpacing"/>
-      </w:pPr>
-    </w:p>
-    <w:p>
-      <w:pPr>
-        <w:pStyle w:val="NoSpacing"/>
-        <w:rPr>
-          <w:i/>
-        </w:rPr>
-      </w:pPr>
-      <w:r>
-        <w:rPr>
-          <w:i/>
-        </w:rPr>
-        <w:t>Flow Overview</w:t>
-      </w:r>
-    </w:p>
-    <w:p>
-      <w:pPr>
-        <w:pStyle w:val="NoSpacing"/>
-      </w:pPr>
-      <w:r>
+        <w:t>The website will check the SBO site for updates whenever an admin user logs in. If updates are available a banner will appear across the top of the website telling the user an update is available. The user clicks on the update button which triggers a serie</w:t>
+      </w:r>
+      <w:r>
+        <w:t>s of events to occur that make updates to the website.</w:t>
+      </w:r>
+    </w:p>
+    <w:p>
+      <w:pPr>
+        <w:pStyle w:val="NoSpacing"/>
+      </w:pPr>
+    </w:p>
+    <w:p>
+      <w:pPr>
+        <w:pStyle w:val="Heading3"/>
         <w:rPr>
           <w:noProof/>
         </w:rPr>
-        <w:drawing>
-          <wp:inline distT="0" distB="0" distL="0" distR="0" wp14:anchorId="3D7725A0" wp14:editId="1EEB499D">
-            <wp:extent cx="5943600" cy="4529455"/>
-            <wp:effectExtent l="0" t="0" r="0" b="4445"/>
-            <wp:docPr id="1" name="Picture 1"/>
-            <wp:cNvGraphicFramePr>
-              <a:graphicFrameLocks xmlns:a="http://schemas.openxmlformats.org/drawingml/2006/main" noChangeAspect="1"/>
-            </wp:cNvGraphicFramePr>
-            <a:graphic xmlns:a="http://schemas.openxmlformats.org/drawingml/2006/main">
-              <a:graphicData uri="http://schemas.openxmlformats.org/drawingml/2006/picture">
-                <pic:pic xmlns:pic="http://schemas.openxmlformats.org/drawingml/2006/picture">
-                  <pic:nvPicPr>
-                    <pic:cNvPr id="0" name=""/>
-                    <pic:cNvPicPr/>
-                  </pic:nvPicPr>
-                  <pic:blipFill>
-                    <a:blip r:embed="rId5"/>
-                    <a:stretch>
-                      <a:fillRect/>
-                    </a:stretch>
-                  </pic:blipFill>
-                  <pic:spPr>
-                    <a:xfrm>
-                      <a:off x="0" y="0"/>
-                      <a:ext cx="5943600" cy="4529455"/>
-                    </a:xfrm>
-                    <a:prstGeom prst="rect">
-                      <a:avLst/>
-                    </a:prstGeom>
-                  </pic:spPr>
-                </pic:pic>
-              </a:graphicData>
-            </a:graphic>
-          </wp:inline>
-        </w:drawing>
-      </w:r>
-    </w:p>
-    <w:p>
-      <w:pPr>
-        <w:pStyle w:val="NoSpacing"/>
-      </w:pPr>
-    </w:p>
-    <w:p>
-      <w:pPr>
-        <w:pStyle w:val="NoSpacing"/>
-      </w:pPr>
-    </w:p>
-    <w:p>
-      <w:pPr>
-        <w:pStyle w:val="NoSpacing"/>
-      </w:pPr>
+      </w:pPr>
+      <w:r>
+        <w:rPr>
+          <w:noProof/>
+        </w:rPr>
+        <w:t>Website Updater</w:t>
+      </w:r>
+    </w:p>
+    <w:p>
+      <w:pPr>
+        <w:pStyle w:val="NoSpacing"/>
+        <w:rPr>
+          <w:noProof/>
+        </w:rPr>
+      </w:pPr>
+      <w:r>
+        <w:rPr>
+          <w:noProof/>
+        </w:rPr>
+        <w:t xml:space="preserve">The WebsiteUpdater class provides the external interface to this subsystem. </w:t>
+      </w:r>
+    </w:p>
+    <w:p>
+      <w:pPr>
+        <w:pStyle w:val="Heading4"/>
+        <w:rPr>
+          <w:noProof/>
+        </w:rPr>
+      </w:pPr>
+      <w:r>
+        <w:rPr>
+          <w:noProof/>
+        </w:rPr>
+        <w:t>Updates Availabe</w:t>
+      </w:r>
+    </w:p>
+    <w:p>
+      <w:pPr>
+        <w:pStyle w:val="NoSpacing"/>
+        <w:rPr>
+          <w:noProof/>
+        </w:rPr>
+      </w:pPr>
+      <w:r>
+        <w:rPr>
+          <w:noProof/>
+        </w:rPr>
+        <w:t xml:space="preserve">The static method Updates Available returns a boolean indicating whether or not an update is ready to be installed. If an update package exists with a version higher than the version in the website config then it returns true.  This is used in the _updateAvailable.cshtml partial view to display an update panel at the top of the page if an update exists. The update panel displays a message saying an update is available and provides a link the user can click to install the update. </w:t>
+      </w:r>
+    </w:p>
+    <w:p>
+      <w:pPr>
+        <w:pStyle w:val="Heading4"/>
+      </w:pPr>
+      <w:r>
+        <w:rPr>
+          <w:noProof/>
+        </w:rPr>
+        <w:t>Run Updates</w:t>
+      </w:r>
+    </w:p>
+    <w:p>
+      <w:pPr>
+        <w:pStyle w:val="NoSpacing"/>
+      </w:pPr>
+      <w:r>
+        <w:t xml:space="preserve">When the user clicks on the update website link the controller action creates a new instance of the Website Updater class and calls the Run Updates method. This method loops through all available update packages and runs them within a transaction. </w:t>
+      </w:r>
+    </w:p>
+    <w:p>
+      <w:pPr>
+        <w:pStyle w:val="NoSpacing"/>
+      </w:pPr>
+    </w:p>
+    <w:p>
+      <w:pPr>
+        <w:pStyle w:val="NoSpacing"/>
+      </w:pPr>
+      <w:r>
+        <w:t xml:space="preserve">Update package is a wrapper for a folder that contains files and scirpts that can change the system. File updates </w:t>
+      </w:r>
+      <w:r>
+        <w:t xml:space="preserve">make a backup of the original file before replacing it with the new file. In the event an error occurs the backups are restored. Database updates use a transaction to enable them to be rolled back in case of an error. </w:t>
+      </w:r>
+    </w:p>
+    <w:p>
+      <w:pPr>
+        <w:pStyle w:val="Heading4"/>
+      </w:pPr>
+      <w:r>
+        <w:t>Update History</w:t>
+      </w:r>
+    </w:p>
+    <w:p>
+      <w:pPr>
+        <w:pStyle w:val="NoSpacing"/>
+      </w:pPr>
+      <w:r>
+        <w:t xml:space="preserve">As the update is performed a database record is created that summarizes the update including the version, date run, and a description. A log entry is also recorded for each action performed during the update. In the event of an error the transaction is rolled back and the changes are not recorded. </w:t>
+      </w:r>
+    </w:p>
+    <w:p>
+      <w:pPr>
+        <w:pStyle w:val="Heading4"/>
+      </w:pPr>
+      <w:r>
+        <w:t>Finalizing the Update</w:t>
+      </w:r>
+    </w:p>
+    <w:p>
+      <w:pPr>
+        <w:pStyle w:val="NoSpacing"/>
+        <w:rPr>
+          <w:b/>
+        </w:rPr>
+      </w:pPr>
+      <w:r>
+        <w:t>Once all actions have completed successfully the version in the web.config is updated which causes the application to restart. The controller action that initiated the update directs the user to a page that displays the update history</w:t>
+      </w:r>
+      <w:r>
+        <w:t xml:space="preserve"> from the database. </w:t>
+      </w:r>
+    </w:p>
+    <w:p>
+      <w:pPr>
+        <w:pStyle w:val="Heading4"/>
+      </w:pPr>
+      <w:r>
+        <w:t>Multiple Updates</w:t>
+      </w:r>
+    </w:p>
+    <w:p>
+      <w:pPr>
+        <w:pStyle w:val="NoSpacing"/>
+      </w:pPr>
+      <w:r>
+        <w:t xml:space="preserve">The system is designed to handle the possibility of several updates needing to run sequentially in case a user does not sign in for a long time. These updates should run fine. </w:t>
+      </w:r>
+    </w:p>
+    <w:p>
+      <w:pPr>
+        <w:pStyle w:val="Heading4"/>
+      </w:pPr>
+      <w:r>
+        <w:t>Logging</w:t>
+      </w:r>
+    </w:p>
+    <w:p>
+      <w:pPr>
+        <w:pStyle w:val="NoSpacing"/>
+      </w:pPr>
+      <w:r>
+        <w:t xml:space="preserve">Log4Net has been setup to record any errors that occur during a transaction. </w:t>
+      </w:r>
+    </w:p>
+    <w:p>
+      <w:pPr>
+        <w:pStyle w:val="NoSpacing"/>
+      </w:pPr>
+    </w:p>
+    <w:p>
+      <w:pPr>
+        <w:rPr>
+          <w:rFonts w:asciiTheme="majorHAnsi" w:eastAsiaTheme="majorEastAsia" w:hAnsiTheme="majorHAnsi" w:cstheme="majorBidi"/>
+          <w:b/>
+          <w:bCs/>
+          <w:color w:val="4F81BD" w:themeColor="accent1"/>
+        </w:rPr>
+      </w:pPr>
+      <w:r>
+        <w:br w:type="page"/>
+      </w:r>
+    </w:p>
+    <w:p>
+      <w:pPr>
+        <w:pStyle w:val="Heading3"/>
+      </w:pPr>
+      <w:r>
+        <w:lastRenderedPageBreak/>
+        <w:t>Update Package File Structure</w:t>
+      </w:r>
+    </w:p>
+    <w:p>
+      <w:pPr>
+        <w:pStyle w:val="NoSpacing"/>
+      </w:pPr>
+      <w:r>
+        <w:t xml:space="preserve">Update packages are stored in the Updates folder at the root of the website. Each subfolder of the updates folder is an update package. These subfolders use the update version for their folder name. The Version is an 8 digit number formatted as YYMMDDVV representing Year, Month, Day, and Increment for the day if more than one update is created. </w:t>
+      </w:r>
+    </w:p>
+    <w:p>
+      <w:pPr>
+        <w:pStyle w:val="NoSpacing"/>
+      </w:pPr>
+    </w:p>
+    <w:p>
+      <w:pPr>
+        <w:pStyle w:val="NoSpacing"/>
+      </w:pPr>
+      <w:r>
+        <w:t xml:space="preserve">Each update folder contains two folders and a Description.txt file. The description file contains html that describes the nature of the update. </w:t>
+      </w:r>
+    </w:p>
+    <w:p>
+      <w:pPr>
+        <w:pStyle w:val="NoSpacing"/>
+      </w:pPr>
+    </w:p>
+    <w:p>
+      <w:pPr>
+        <w:pStyle w:val="NoSpacing"/>
+      </w:pPr>
+      <w:r>
+        <w:t xml:space="preserve">The Files folder contains a folder structure that matches the website root. Any file that needs to be replaced is placed in this folder and will be copied to the corresponding location in the website root. For example, to replace the home page view add a file to the update folder in the direcotry \Files\Views\Home\Index.cshtml. This can be used to replace any file in any folder including bin, content, images, scripts, Views, or even the website root such as favicon.ico. </w:t>
+      </w:r>
+    </w:p>
+    <w:p>
+      <w:pPr>
+        <w:pStyle w:val="NoSpacing"/>
+      </w:pPr>
+      <w:r>
+        <w:br/>
+        <w:t xml:space="preserve">The Scripts folder contains a list of sql scripts contained in text files. Each script will be executed in order, so be sure to name them so that they will execute in the propper order. Each script is executed within a sql command using the execute non query method. </w:t>
+      </w:r>
+    </w:p>
+    <w:p>
+      <w:pPr>
+        <w:pStyle w:val="NoSpacing"/>
+      </w:pPr>
+    </w:p>
+    <w:p>
+      <w:pPr>
+        <w:pStyle w:val="NoSpacing"/>
+      </w:pPr>
+      <w:r>
+        <w:t>An example of the file structure</w:t>
+      </w:r>
+      <w:r>
+        <w:t xml:space="preserve"> for the second update created on December 29</w:t>
+      </w:r>
+      <w:r>
+        <w:rPr>
+          <w:vertAlign w:val="superscript"/>
+        </w:rPr>
+        <w:t>th</w:t>
+      </w:r>
+      <w:r>
+        <w:t xml:space="preserve"> 2014</w:t>
+      </w:r>
+      <w:r>
+        <w:t xml:space="preserve"> is shown below:</w:t>
+      </w:r>
+    </w:p>
+    <w:p>
+      <w:pPr>
+        <w:pStyle w:val="NoSpacing"/>
+        <w:numPr>
+          <w:ilvl w:val="0"/>
+          <w:numId w:val="1"/>
+        </w:numPr>
+      </w:pPr>
+      <w:r>
+        <w:t>Updates</w:t>
+      </w:r>
+    </w:p>
+    <w:p>
+      <w:pPr>
+        <w:pStyle w:val="NoSpacing"/>
+        <w:numPr>
+          <w:ilvl w:val="1"/>
+          <w:numId w:val="1"/>
+        </w:numPr>
+      </w:pPr>
+      <w:r>
+        <w:t>14</w:t>
+      </w:r>
+      <w:bookmarkStart w:id="0" w:name="_GoBack"/>
+      <w:bookmarkEnd w:id="0"/>
+      <w:r>
+        <w:t>122902</w:t>
+      </w:r>
+    </w:p>
+    <w:p>
+      <w:pPr>
+        <w:pStyle w:val="NoSpacing"/>
+        <w:numPr>
+          <w:ilvl w:val="2"/>
+          <w:numId w:val="1"/>
+        </w:numPr>
+      </w:pPr>
+      <w:r>
+        <w:t>Description.txt</w:t>
+      </w:r>
+    </w:p>
+    <w:p>
+      <w:pPr>
+        <w:pStyle w:val="NoSpacing"/>
+        <w:numPr>
+          <w:ilvl w:val="2"/>
+          <w:numId w:val="1"/>
+        </w:numPr>
+      </w:pPr>
+      <w:r>
+        <w:t>Files</w:t>
+      </w:r>
+    </w:p>
+    <w:p>
+      <w:pPr>
+        <w:pStyle w:val="NoSpacing"/>
+        <w:numPr>
+          <w:ilvl w:val="3"/>
+          <w:numId w:val="1"/>
+        </w:numPr>
+      </w:pPr>
+      <w:r>
+        <w:t>Bin</w:t>
+      </w:r>
+    </w:p>
+    <w:p>
+      <w:pPr>
+        <w:pStyle w:val="NoSpacing"/>
+        <w:numPr>
+          <w:ilvl w:val="4"/>
+          <w:numId w:val="1"/>
+        </w:numPr>
+      </w:pPr>
+      <w:r>
+        <w:t>Dealer.dll</w:t>
+      </w:r>
+    </w:p>
+    <w:p>
+      <w:pPr>
+        <w:pStyle w:val="NoSpacing"/>
+        <w:numPr>
+          <w:ilvl w:val="4"/>
+          <w:numId w:val="1"/>
+        </w:numPr>
+      </w:pPr>
+      <w:r>
+        <w:t>Dealer.pdb</w:t>
+      </w:r>
+    </w:p>
+    <w:p>
+      <w:pPr>
+        <w:pStyle w:val="NoSpacing"/>
+        <w:numPr>
+          <w:ilvl w:val="3"/>
+          <w:numId w:val="1"/>
+        </w:numPr>
+      </w:pPr>
+      <w:r>
+        <w:t>Views</w:t>
+      </w:r>
+    </w:p>
+    <w:p>
+      <w:pPr>
+        <w:pStyle w:val="NoSpacing"/>
+        <w:numPr>
+          <w:ilvl w:val="4"/>
+          <w:numId w:val="1"/>
+        </w:numPr>
+      </w:pPr>
+      <w:r>
+        <w:t>Home</w:t>
+      </w:r>
+    </w:p>
+    <w:p>
+      <w:pPr>
+        <w:pStyle w:val="NoSpacing"/>
+        <w:numPr>
+          <w:ilvl w:val="5"/>
+          <w:numId w:val="1"/>
+        </w:numPr>
+      </w:pPr>
+      <w:r>
+        <w:t>Index.cshtml</w:t>
+      </w:r>
+    </w:p>
+    <w:p>
+      <w:pPr>
+        <w:pStyle w:val="NoSpacing"/>
+        <w:numPr>
+          <w:ilvl w:val="5"/>
+          <w:numId w:val="1"/>
+        </w:numPr>
+      </w:pPr>
+      <w:r>
+        <w:t>Contact.cshtml</w:t>
+      </w:r>
+    </w:p>
+    <w:p>
+      <w:pPr>
+        <w:pStyle w:val="NoSpacing"/>
+        <w:numPr>
+          <w:ilvl w:val="3"/>
+          <w:numId w:val="1"/>
+        </w:numPr>
+      </w:pPr>
+      <w:r>
+        <w:t>Scripts</w:t>
+      </w:r>
+    </w:p>
+    <w:p>
+      <w:pPr>
+        <w:pStyle w:val="NoSpacing"/>
+        <w:numPr>
+          <w:ilvl w:val="4"/>
+          <w:numId w:val="1"/>
+        </w:numPr>
+      </w:pPr>
+      <w:r>
+        <w:t>01.txt</w:t>
+      </w:r>
+    </w:p>
+    <w:p>
+      <w:pPr>
+        <w:pStyle w:val="NoSpacing"/>
+        <w:numPr>
+          <w:ilvl w:val="4"/>
+          <w:numId w:val="1"/>
+        </w:numPr>
+      </w:pPr>
+      <w:r>
+        <w:t>02.txt</w:t>
+      </w:r>
     </w:p>
     <w:sectPr>
       <w:pgSz w:w="12240" w:h="15840"/>
@@ -115,6 +471,127 @@
     </w:sectPr>
   </w:body>
 </w:document>
+</file>
+
+<file path=word/numbering.xml><?xml version="1.0" encoding="utf-8"?>
+<w:numbering xmlns:wpc="http://schemas.microsoft.com/office/word/2010/wordprocessingCanvas" xmlns:mc="http://schemas.openxmlformats.org/markup-compatibility/2006" xmlns:o="urn:schemas-microsoft-com:office:office" xmlns:r="http://schemas.openxmlformats.org/officeDocument/2006/relationships" xmlns:m="http://schemas.openxmlformats.org/officeDocument/2006/math" xmlns:v="urn:schemas-microsoft-com:vml" xmlns:wp14="http://schemas.microsoft.com/office/word/2010/wordprocessingDrawing" xmlns:wp="http://schemas.openxmlformats.org/drawingml/2006/wordprocessingDrawing" xmlns:w10="urn:schemas-microsoft-com:office:word" xmlns:w="http://schemas.openxmlformats.org/wordprocessingml/2006/main" xmlns:w14="http://schemas.microsoft.com/office/word/2010/wordml" xmlns:wpg="http://schemas.microsoft.com/office/word/2010/wordprocessingGroup" xmlns:wpi="http://schemas.microsoft.com/office/word/2010/wordprocessingInk" xmlns:wne="http://schemas.microsoft.com/office/word/2006/wordml" xmlns:wps="http://schemas.microsoft.com/office/word/2010/wordprocessingShape" mc:Ignorable="w14 wp14">
+  <w:abstractNum w:abstractNumId="0">
+    <w:nsid w:val="363D13D0"/>
+    <w:multiLevelType w:val="hybridMultilevel"/>
+    <w:tmpl w:val="7E8C256E"/>
+    <w:lvl w:ilvl="0" w:tplc="04090001">
+      <w:start w:val="1"/>
+      <w:numFmt w:val="bullet"/>
+      <w:lvlText w:val=""/>
+      <w:lvlJc w:val="left"/>
+      <w:pPr>
+        <w:ind w:left="720" w:hanging="360"/>
+      </w:pPr>
+      <w:rPr>
+        <w:rFonts w:ascii="Symbol" w:hAnsi="Symbol" w:hint="default"/>
+      </w:rPr>
+    </w:lvl>
+    <w:lvl w:ilvl="1" w:tplc="04090003">
+      <w:start w:val="1"/>
+      <w:numFmt w:val="bullet"/>
+      <w:lvlText w:val="o"/>
+      <w:lvlJc w:val="left"/>
+      <w:pPr>
+        <w:ind w:left="1440" w:hanging="360"/>
+      </w:pPr>
+      <w:rPr>
+        <w:rFonts w:ascii="Courier New" w:hAnsi="Courier New" w:cs="Courier New" w:hint="default"/>
+      </w:rPr>
+    </w:lvl>
+    <w:lvl w:ilvl="2" w:tplc="04090005">
+      <w:start w:val="1"/>
+      <w:numFmt w:val="bullet"/>
+      <w:lvlText w:val=""/>
+      <w:lvlJc w:val="left"/>
+      <w:pPr>
+        <w:ind w:left="2160" w:hanging="360"/>
+      </w:pPr>
+      <w:rPr>
+        <w:rFonts w:ascii="Wingdings" w:hAnsi="Wingdings" w:hint="default"/>
+      </w:rPr>
+    </w:lvl>
+    <w:lvl w:ilvl="3" w:tplc="04090001">
+      <w:start w:val="1"/>
+      <w:numFmt w:val="bullet"/>
+      <w:lvlText w:val=""/>
+      <w:lvlJc w:val="left"/>
+      <w:pPr>
+        <w:ind w:left="2880" w:hanging="360"/>
+      </w:pPr>
+      <w:rPr>
+        <w:rFonts w:ascii="Symbol" w:hAnsi="Symbol" w:hint="default"/>
+      </w:rPr>
+    </w:lvl>
+    <w:lvl w:ilvl="4" w:tplc="04090003">
+      <w:start w:val="1"/>
+      <w:numFmt w:val="bullet"/>
+      <w:lvlText w:val="o"/>
+      <w:lvlJc w:val="left"/>
+      <w:pPr>
+        <w:ind w:left="3600" w:hanging="360"/>
+      </w:pPr>
+      <w:rPr>
+        <w:rFonts w:ascii="Courier New" w:hAnsi="Courier New" w:cs="Courier New" w:hint="default"/>
+      </w:rPr>
+    </w:lvl>
+    <w:lvl w:ilvl="5" w:tplc="04090005">
+      <w:start w:val="1"/>
+      <w:numFmt w:val="bullet"/>
+      <w:lvlText w:val=""/>
+      <w:lvlJc w:val="left"/>
+      <w:pPr>
+        <w:ind w:left="4320" w:hanging="360"/>
+      </w:pPr>
+      <w:rPr>
+        <w:rFonts w:ascii="Wingdings" w:hAnsi="Wingdings" w:hint="default"/>
+      </w:rPr>
+    </w:lvl>
+    <w:lvl w:ilvl="6" w:tplc="04090001" w:tentative="1">
+      <w:start w:val="1"/>
+      <w:numFmt w:val="bullet"/>
+      <w:lvlText w:val=""/>
+      <w:lvlJc w:val="left"/>
+      <w:pPr>
+        <w:ind w:left="5040" w:hanging="360"/>
+      </w:pPr>
+      <w:rPr>
+        <w:rFonts w:ascii="Symbol" w:hAnsi="Symbol" w:hint="default"/>
+      </w:rPr>
+    </w:lvl>
+    <w:lvl w:ilvl="7" w:tplc="04090003" w:tentative="1">
+      <w:start w:val="1"/>
+      <w:numFmt w:val="bullet"/>
+      <w:lvlText w:val="o"/>
+      <w:lvlJc w:val="left"/>
+      <w:pPr>
+        <w:ind w:left="5760" w:hanging="360"/>
+      </w:pPr>
+      <w:rPr>
+        <w:rFonts w:ascii="Courier New" w:hAnsi="Courier New" w:cs="Courier New" w:hint="default"/>
+      </w:rPr>
+    </w:lvl>
+    <w:lvl w:ilvl="8" w:tplc="04090005" w:tentative="1">
+      <w:start w:val="1"/>
+      <w:numFmt w:val="bullet"/>
+      <w:lvlText w:val=""/>
+      <w:lvlJc w:val="left"/>
+      <w:pPr>
+        <w:ind w:left="6480" w:hanging="360"/>
+      </w:pPr>
+      <w:rPr>
+        <w:rFonts w:ascii="Wingdings" w:hAnsi="Wingdings" w:hint="default"/>
+      </w:rPr>
+    </w:lvl>
+  </w:abstractNum>
+  <w:num w:numId="1">
+    <w:abstractNumId w:val="0"/>
+  </w:num>
+</w:numbering>
 </file>
 
 <file path=word/styles.xml><?xml version="1.0" encoding="utf-8"?>
@@ -300,6 +777,76 @@
       <w:szCs w:val="28"/>
     </w:rPr>
   </w:style>
+  <w:style w:type="paragraph" w:styleId="Heading2">
+    <w:name w:val="heading 2"/>
+    <w:basedOn w:val="Normal"/>
+    <w:next w:val="Normal"/>
+    <w:link w:val="Heading2Char"/>
+    <w:uiPriority w:val="9"/>
+    <w:unhideWhenUsed/>
+    <w:qFormat/>
+    <w:rsid w:val="000829AB"/>
+    <w:pPr>
+      <w:keepNext/>
+      <w:keepLines/>
+      <w:spacing w:before="200" w:after="0"/>
+      <w:outlineLvl w:val="1"/>
+    </w:pPr>
+    <w:rPr>
+      <w:rFonts w:asciiTheme="majorHAnsi" w:eastAsiaTheme="majorEastAsia" w:hAnsiTheme="majorHAnsi" w:cstheme="majorBidi"/>
+      <w:b/>
+      <w:bCs/>
+      <w:color w:val="4F81BD" w:themeColor="accent1"/>
+      <w:sz w:val="26"/>
+      <w:szCs w:val="26"/>
+    </w:rPr>
+  </w:style>
+  <w:style w:type="paragraph" w:styleId="Heading3">
+    <w:name w:val="heading 3"/>
+    <w:basedOn w:val="Normal"/>
+    <w:next w:val="Normal"/>
+    <w:link w:val="Heading3Char"/>
+    <w:uiPriority w:val="9"/>
+    <w:unhideWhenUsed/>
+    <w:qFormat/>
+    <w:rsid w:val="000829AB"/>
+    <w:pPr>
+      <w:keepNext/>
+      <w:keepLines/>
+      <w:spacing w:before="200" w:after="0"/>
+      <w:outlineLvl w:val="2"/>
+    </w:pPr>
+    <w:rPr>
+      <w:rFonts w:asciiTheme="majorHAnsi" w:eastAsiaTheme="majorEastAsia" w:hAnsiTheme="majorHAnsi" w:cstheme="majorBidi"/>
+      <w:b/>
+      <w:bCs/>
+      <w:color w:val="4F81BD" w:themeColor="accent1"/>
+    </w:rPr>
+  </w:style>
+  <w:style w:type="paragraph" w:styleId="Heading4">
+    <w:name w:val="heading 4"/>
+    <w:basedOn w:val="Normal"/>
+    <w:next w:val="Normal"/>
+    <w:link w:val="Heading4Char"/>
+    <w:uiPriority w:val="9"/>
+    <w:unhideWhenUsed/>
+    <w:qFormat/>
+    <w:rsid w:val="000829AB"/>
+    <w:pPr>
+      <w:keepNext/>
+      <w:keepLines/>
+      <w:spacing w:before="200" w:after="0"/>
+      <w:outlineLvl w:val="3"/>
+    </w:pPr>
+    <w:rPr>
+      <w:rFonts w:asciiTheme="majorHAnsi" w:eastAsiaTheme="majorEastAsia" w:hAnsiTheme="majorHAnsi" w:cstheme="majorBidi"/>
+      <w:b/>
+      <w:bCs/>
+      <w:i/>
+      <w:iCs/>
+      <w:color w:val="4F81BD" w:themeColor="accent1"/>
+    </w:rPr>
+  </w:style>
   <w:style w:type="character" w:default="1" w:styleId="DefaultParagraphFont">
     <w:name w:val="Default Paragraph Font"/>
     <w:uiPriority w:val="1"/>
@@ -380,6 +927,49 @@
     <w:pPr>
       <w:spacing w:after="0" w:line="240" w:lineRule="auto"/>
     </w:pPr>
+  </w:style>
+  <w:style w:type="character" w:customStyle="1" w:styleId="Heading2Char">
+    <w:name w:val="Heading 2 Char"/>
+    <w:basedOn w:val="DefaultParagraphFont"/>
+    <w:link w:val="Heading2"/>
+    <w:uiPriority w:val="9"/>
+    <w:rsid w:val="000829AB"/>
+    <w:rPr>
+      <w:rFonts w:asciiTheme="majorHAnsi" w:eastAsiaTheme="majorEastAsia" w:hAnsiTheme="majorHAnsi" w:cstheme="majorBidi"/>
+      <w:b/>
+      <w:bCs/>
+      <w:color w:val="4F81BD" w:themeColor="accent1"/>
+      <w:sz w:val="26"/>
+      <w:szCs w:val="26"/>
+    </w:rPr>
+  </w:style>
+  <w:style w:type="character" w:customStyle="1" w:styleId="Heading3Char">
+    <w:name w:val="Heading 3 Char"/>
+    <w:basedOn w:val="DefaultParagraphFont"/>
+    <w:link w:val="Heading3"/>
+    <w:uiPriority w:val="9"/>
+    <w:rsid w:val="000829AB"/>
+    <w:rPr>
+      <w:rFonts w:asciiTheme="majorHAnsi" w:eastAsiaTheme="majorEastAsia" w:hAnsiTheme="majorHAnsi" w:cstheme="majorBidi"/>
+      <w:b/>
+      <w:bCs/>
+      <w:color w:val="4F81BD" w:themeColor="accent1"/>
+    </w:rPr>
+  </w:style>
+  <w:style w:type="character" w:customStyle="1" w:styleId="Heading4Char">
+    <w:name w:val="Heading 4 Char"/>
+    <w:basedOn w:val="DefaultParagraphFont"/>
+    <w:link w:val="Heading4"/>
+    <w:uiPriority w:val="9"/>
+    <w:rsid w:val="000829AB"/>
+    <w:rPr>
+      <w:rFonts w:asciiTheme="majorHAnsi" w:eastAsiaTheme="majorEastAsia" w:hAnsiTheme="majorHAnsi" w:cstheme="majorBidi"/>
+      <w:b/>
+      <w:bCs/>
+      <w:i/>
+      <w:iCs/>
+      <w:color w:val="4F81BD" w:themeColor="accent1"/>
+    </w:rPr>
   </w:style>
 </w:styles>
 </file>
@@ -567,6 +1157,76 @@
       <w:szCs w:val="28"/>
     </w:rPr>
   </w:style>
+  <w:style w:type="paragraph" w:styleId="Heading2">
+    <w:name w:val="heading 2"/>
+    <w:basedOn w:val="Normal"/>
+    <w:next w:val="Normal"/>
+    <w:link w:val="Heading2Char"/>
+    <w:uiPriority w:val="9"/>
+    <w:unhideWhenUsed/>
+    <w:qFormat/>
+    <w:rsid w:val="000829AB"/>
+    <w:pPr>
+      <w:keepNext/>
+      <w:keepLines/>
+      <w:spacing w:before="200" w:after="0"/>
+      <w:outlineLvl w:val="1"/>
+    </w:pPr>
+    <w:rPr>
+      <w:rFonts w:asciiTheme="majorHAnsi" w:eastAsiaTheme="majorEastAsia" w:hAnsiTheme="majorHAnsi" w:cstheme="majorBidi"/>
+      <w:b/>
+      <w:bCs/>
+      <w:color w:val="4F81BD" w:themeColor="accent1"/>
+      <w:sz w:val="26"/>
+      <w:szCs w:val="26"/>
+    </w:rPr>
+  </w:style>
+  <w:style w:type="paragraph" w:styleId="Heading3">
+    <w:name w:val="heading 3"/>
+    <w:basedOn w:val="Normal"/>
+    <w:next w:val="Normal"/>
+    <w:link w:val="Heading3Char"/>
+    <w:uiPriority w:val="9"/>
+    <w:unhideWhenUsed/>
+    <w:qFormat/>
+    <w:rsid w:val="000829AB"/>
+    <w:pPr>
+      <w:keepNext/>
+      <w:keepLines/>
+      <w:spacing w:before="200" w:after="0"/>
+      <w:outlineLvl w:val="2"/>
+    </w:pPr>
+    <w:rPr>
+      <w:rFonts w:asciiTheme="majorHAnsi" w:eastAsiaTheme="majorEastAsia" w:hAnsiTheme="majorHAnsi" w:cstheme="majorBidi"/>
+      <w:b/>
+      <w:bCs/>
+      <w:color w:val="4F81BD" w:themeColor="accent1"/>
+    </w:rPr>
+  </w:style>
+  <w:style w:type="paragraph" w:styleId="Heading4">
+    <w:name w:val="heading 4"/>
+    <w:basedOn w:val="Normal"/>
+    <w:next w:val="Normal"/>
+    <w:link w:val="Heading4Char"/>
+    <w:uiPriority w:val="9"/>
+    <w:unhideWhenUsed/>
+    <w:qFormat/>
+    <w:rsid w:val="000829AB"/>
+    <w:pPr>
+      <w:keepNext/>
+      <w:keepLines/>
+      <w:spacing w:before="200" w:after="0"/>
+      <w:outlineLvl w:val="3"/>
+    </w:pPr>
+    <w:rPr>
+      <w:rFonts w:asciiTheme="majorHAnsi" w:eastAsiaTheme="majorEastAsia" w:hAnsiTheme="majorHAnsi" w:cstheme="majorBidi"/>
+      <w:b/>
+      <w:bCs/>
+      <w:i/>
+      <w:iCs/>
+      <w:color w:val="4F81BD" w:themeColor="accent1"/>
+    </w:rPr>
+  </w:style>
   <w:style w:type="character" w:default="1" w:styleId="DefaultParagraphFont">
     <w:name w:val="Default Paragraph Font"/>
     <w:uiPriority w:val="1"/>
@@ -647,6 +1307,49 @@
     <w:pPr>
       <w:spacing w:after="0" w:line="240" w:lineRule="auto"/>
     </w:pPr>
+  </w:style>
+  <w:style w:type="character" w:customStyle="1" w:styleId="Heading2Char">
+    <w:name w:val="Heading 2 Char"/>
+    <w:basedOn w:val="DefaultParagraphFont"/>
+    <w:link w:val="Heading2"/>
+    <w:uiPriority w:val="9"/>
+    <w:rsid w:val="000829AB"/>
+    <w:rPr>
+      <w:rFonts w:asciiTheme="majorHAnsi" w:eastAsiaTheme="majorEastAsia" w:hAnsiTheme="majorHAnsi" w:cstheme="majorBidi"/>
+      <w:b/>
+      <w:bCs/>
+      <w:color w:val="4F81BD" w:themeColor="accent1"/>
+      <w:sz w:val="26"/>
+      <w:szCs w:val="26"/>
+    </w:rPr>
+  </w:style>
+  <w:style w:type="character" w:customStyle="1" w:styleId="Heading3Char">
+    <w:name w:val="Heading 3 Char"/>
+    <w:basedOn w:val="DefaultParagraphFont"/>
+    <w:link w:val="Heading3"/>
+    <w:uiPriority w:val="9"/>
+    <w:rsid w:val="000829AB"/>
+    <w:rPr>
+      <w:rFonts w:asciiTheme="majorHAnsi" w:eastAsiaTheme="majorEastAsia" w:hAnsiTheme="majorHAnsi" w:cstheme="majorBidi"/>
+      <w:b/>
+      <w:bCs/>
+      <w:color w:val="4F81BD" w:themeColor="accent1"/>
+    </w:rPr>
+  </w:style>
+  <w:style w:type="character" w:customStyle="1" w:styleId="Heading4Char">
+    <w:name w:val="Heading 4 Char"/>
+    <w:basedOn w:val="DefaultParagraphFont"/>
+    <w:link w:val="Heading4"/>
+    <w:uiPriority w:val="9"/>
+    <w:rsid w:val="000829AB"/>
+    <w:rPr>
+      <w:rFonts w:asciiTheme="majorHAnsi" w:eastAsiaTheme="majorEastAsia" w:hAnsiTheme="majorHAnsi" w:cstheme="majorBidi"/>
+      <w:b/>
+      <w:bCs/>
+      <w:i/>
+      <w:iCs/>
+      <w:color w:val="4F81BD" w:themeColor="accent1"/>
+    </w:rPr>
   </w:style>
 </w:styles>
 </file>

</xml_diff>

<commit_message>
Updated self-updating website documentation
</commit_message>
<xml_diff>
--- a/Documents/00 - Self Updating Website/Self-Updating Website.docx
+++ b/Documents/00 - Self Updating Website/Self-Updating Website.docx
@@ -30,6 +30,117 @@
       <w:pPr>
         <w:pStyle w:val="NoSpacing"/>
       </w:pPr>
+    </w:p>
+    <w:p>
+      <w:pPr>
+        <w:pStyle w:val="Heading2"/>
+      </w:pPr>
+      <w:r>
+        <w:t>Overview</w:t>
+      </w:r>
+    </w:p>
+    <w:p>
+      <w:pPr>
+        <w:pStyle w:val="NoSpacing"/>
+      </w:pPr>
+      <w:r>
+        <w:t xml:space="preserve">The self-updating website is accomplished using the following system. Updates are provided by a folder structure that contains the information needed to perform the update. These files are encapsulated within a Update Package. The Website Updater provides one public method to run the update. This method loops thorugh each package and runs the website update activities. Each activity provides an undo operation in case a problem occurrs. The update are all run within a sql transaction which will rollback in case of an error. This ensures that a failing update will not corrupt the system. </w:t>
+      </w:r>
+    </w:p>
+    <w:p>
+      <w:pPr>
+        <w:pStyle w:val="Heading2"/>
+      </w:pPr>
+      <w:r>
+        <w:t>Publishing  Updates</w:t>
+      </w:r>
+    </w:p>
+    <w:p>
+      <w:pPr>
+        <w:pStyle w:val="NoSpacing"/>
+      </w:pPr>
+      <w:r>
+        <w:t xml:space="preserve">To publish an update all that is required is to copy the update folder to the website. The update system takes care of the rest. This makes it easy to test the update on a development web site. Once it passes then a ftp script can be used to publish to all other sites. </w:t>
+      </w:r>
+    </w:p>
+    <w:p>
+      <w:pPr>
+        <w:pStyle w:val="NoSpacing"/>
+      </w:pPr>
+    </w:p>
+    <w:p>
+      <w:pPr>
+        <w:pStyle w:val="NoSpacing"/>
+      </w:pPr>
+      <w:r>
+        <w:rPr>
+          <w:noProof/>
+        </w:rPr>
+        <w:drawing>
+          <wp:inline distT="0" distB="0" distL="0" distR="0">
+            <wp:extent cx="5943600" cy="4419600"/>
+            <wp:effectExtent l="0" t="0" r="0" b="0"/>
+            <wp:docPr id="2" name="Picture 2"/>
+            <wp:cNvGraphicFramePr>
+              <a:graphicFrameLocks xmlns:a="http://schemas.openxmlformats.org/drawingml/2006/main" noChangeAspect="1"/>
+            </wp:cNvGraphicFramePr>
+            <a:graphic xmlns:a="http://schemas.openxmlformats.org/drawingml/2006/main">
+              <a:graphicData uri="http://schemas.openxmlformats.org/drawingml/2006/picture">
+                <pic:pic xmlns:pic="http://schemas.openxmlformats.org/drawingml/2006/picture">
+                  <pic:nvPicPr>
+                    <pic:cNvPr id="0" name="Picture 2"/>
+                    <pic:cNvPicPr>
+                      <a:picLocks noChangeAspect="1" noChangeArrowheads="1"/>
+                    </pic:cNvPicPr>
+                  </pic:nvPicPr>
+                  <pic:blipFill>
+                    <a:blip r:embed="rId6">
+                      <a:extLst>
+                        <a:ext uri="{28A0092B-C50C-407E-A947-70E740481C1C}">
+                          <a14:useLocalDpi xmlns:a14="http://schemas.microsoft.com/office/drawing/2010/main" val="0"/>
+                        </a:ext>
+                      </a:extLst>
+                    </a:blip>
+                    <a:srcRect/>
+                    <a:stretch>
+                      <a:fillRect/>
+                    </a:stretch>
+                  </pic:blipFill>
+                  <pic:spPr bwMode="auto">
+                    <a:xfrm>
+                      <a:off x="0" y="0"/>
+                      <a:ext cx="5943600" cy="4419600"/>
+                    </a:xfrm>
+                    <a:prstGeom prst="rect">
+                      <a:avLst/>
+                    </a:prstGeom>
+                    <a:noFill/>
+                    <a:ln>
+                      <a:noFill/>
+                    </a:ln>
+                  </pic:spPr>
+                </pic:pic>
+              </a:graphicData>
+            </a:graphic>
+          </wp:inline>
+        </w:drawing>
+      </w:r>
+    </w:p>
+    <w:p>
+      <w:pPr>
+        <w:pStyle w:val="Heading2"/>
+      </w:pPr>
+      <w:r>
+        <w:lastRenderedPageBreak/>
+        <w:t>Components</w:t>
+      </w:r>
+    </w:p>
+    <w:p>
+      <w:r>
+        <w:t xml:space="preserve">A brief description of the updating components is provided below. </w:t>
+      </w:r>
+      <w:bookmarkStart w:id="0" w:name="_GoBack"/>
+      <w:bookmarkEnd w:id="0"/>
     </w:p>
     <w:p>
       <w:pPr>
@@ -311,12 +422,7 @@
         </w:numPr>
       </w:pPr>
       <w:r>
-        <w:t>14</w:t>
-      </w:r>
-      <w:bookmarkStart w:id="0" w:name="_GoBack"/>
-      <w:bookmarkEnd w:id="0"/>
-      <w:r>
-        <w:t>122902</w:t>
+        <w:t>14122902</w:t>
       </w:r>
     </w:p>
     <w:p>

</xml_diff>